<commit_message>
Changed the size of the figure.
</commit_message>
<xml_diff>
--- a/reports/Rmarkdown_5.docx
+++ b/reports/Rmarkdown_5.docx
@@ -2047,7 +2047,7 @@
       <w:r>
         <w:drawing>
           <wp:inline>
-            <wp:extent cx="5334000" cy="3333750"/>
+            <wp:extent cx="5334000" cy="2370666"/>
             <wp:effectExtent b="0" l="0" r="0" t="0"/>
             <wp:docPr descr="" title="" id="22" name="Picture"/>
             <a:graphic>
@@ -2068,7 +2068,7 @@
                   <pic:spPr bwMode="auto">
                     <a:xfrm>
                       <a:off x="0" y="0"/>
-                      <a:ext cx="5334000" cy="3333750"/>
+                      <a:ext cx="5334000" cy="2370666"/>
                     </a:xfrm>
                     <a:prstGeom prst="rect">
                       <a:avLst/>

</xml_diff>